<commit_message>
4th and 5th assignment submission
</commit_message>
<xml_diff>
--- a/HPC_Lab_Practical_No_1.docx
+++ b/HPC_Lab_Practical_No_1.docx
@@ -1,6 +1,6 @@
 
 <file path=word/document.xml><?xml version="1.0" encoding="utf-8"?>
-<w:document xmlns:wpc="http://schemas.microsoft.com/office/word/2010/wordprocessingCanvas" xmlns:cx="http://schemas.microsoft.com/office/drawing/2014/chartex" xmlns:cx1="http://schemas.microsoft.com/office/drawing/2015/9/8/chartex" xmlns:cx2="http://schemas.microsoft.com/office/drawing/2015/10/21/chartex" xmlns:cx3="http://schemas.microsoft.com/office/drawing/2016/5/9/chartex" xmlns:cx4="http://schemas.microsoft.com/office/drawing/2016/5/10/chartex" xmlns:cx5="http://schemas.microsoft.com/office/drawing/2016/5/11/chartex" xmlns:cx6="http://schemas.microsoft.com/office/drawing/2016/5/12/chartex" xmlns:cx7="http://schemas.microsoft.com/office/drawing/2016/5/13/chartex" xmlns:cx8="http://schemas.microsoft.com/office/drawing/2016/5/14/chartex" xmlns:mc="http://schemas.openxmlformats.org/markup-compatibility/2006" xmlns:aink="http://schemas.microsoft.com/office/drawing/2016/ink" xmlns:am3d="http://schemas.microsoft.com/office/drawing/2017/model3d" xmlns:o="urn:schemas-microsoft-com:office:office" xmlns:oel="http://schemas.microsoft.com/office/2019/extlst" xmlns:r="http://schemas.openxmlformats.org/officeDocument/2006/relationships" xmlns:m="http://schemas.openxmlformats.org/officeDocument/2006/math" xmlns:v="urn:schemas-microsoft-com:vml" xmlns:wp14="http://schemas.microsoft.com/office/word/2010/wordprocessingDrawing" xmlns:wp="http://schemas.openxmlformats.org/drawingml/2006/wordprocessingDrawing" xmlns:w10="urn:schemas-microsoft-com:office:word" xmlns:w="http://schemas.openxmlformats.org/wordprocessingml/2006/main" xmlns:w14="http://schemas.microsoft.com/office/word/2010/wordml" xmlns:w15="http://schemas.microsoft.com/office/word/2012/wordml" xmlns:w16cex="http://schemas.microsoft.com/office/word/2018/wordml/cex" xmlns:w16cid="http://schemas.microsoft.com/office/word/2016/wordml/cid" xmlns:w16="http://schemas.microsoft.com/office/word/2018/wordml" xmlns:w16du="http://schemas.microsoft.com/office/word/2023/wordml/word16du" xmlns:w16sdtdh="http://schemas.microsoft.com/office/word/2020/wordml/sdtdatahash" xmlns:w16se="http://schemas.microsoft.com/office/word/2015/wordml/symex" xmlns:wpg="http://schemas.microsoft.com/office/word/2010/wordprocessingGroup" xmlns:wpi="http://schemas.microsoft.com/office/word/2010/wordprocessingInk" xmlns:wne="http://schemas.microsoft.com/office/word/2006/wordml" xmlns:wps="http://schemas.microsoft.com/office/word/2010/wordprocessingShape" mc:Ignorable="w14 w15 w16se w16cid w16 w16cex w16sdtdh w16du wp14">
+<w:document xmlns:wpc="http://schemas.microsoft.com/office/word/2010/wordprocessingCanvas" xmlns:cx="http://schemas.microsoft.com/office/drawing/2014/chartex" xmlns:cx1="http://schemas.microsoft.com/office/drawing/2015/9/8/chartex" xmlns:cx2="http://schemas.microsoft.com/office/drawing/2015/10/21/chartex" xmlns:cx3="http://schemas.microsoft.com/office/drawing/2016/5/9/chartex" xmlns:cx4="http://schemas.microsoft.com/office/drawing/2016/5/10/chartex" xmlns:cx5="http://schemas.microsoft.com/office/drawing/2016/5/11/chartex" xmlns:cx6="http://schemas.microsoft.com/office/drawing/2016/5/12/chartex" xmlns:cx7="http://schemas.microsoft.com/office/drawing/2016/5/13/chartex" xmlns:cx8="http://schemas.microsoft.com/office/drawing/2016/5/14/chartex" xmlns:mc="http://schemas.openxmlformats.org/markup-compatibility/2006" xmlns:aink="http://schemas.microsoft.com/office/drawing/2016/ink" xmlns:am3d="http://schemas.microsoft.com/office/drawing/2017/model3d" xmlns:o="urn:schemas-microsoft-com:office:office" xmlns:oel="http://schemas.microsoft.com/office/2019/extlst" xmlns:r="http://schemas.openxmlformats.org/officeDocument/2006/relationships" xmlns:m="http://schemas.openxmlformats.org/officeDocument/2006/math" xmlns:v="urn:schemas-microsoft-com:vml" xmlns:wp14="http://schemas.microsoft.com/office/word/2010/wordprocessingDrawing" xmlns:wp="http://schemas.openxmlformats.org/drawingml/2006/wordprocessingDrawing" xmlns:w10="urn:schemas-microsoft-com:office:word" xmlns:w="http://schemas.openxmlformats.org/wordprocessingml/2006/main" xmlns:w14="http://schemas.microsoft.com/office/word/2010/wordml" xmlns:w15="http://schemas.microsoft.com/office/word/2012/wordml" xmlns:w16cex="http://schemas.microsoft.com/office/word/2018/wordml/cex" xmlns:w16cid="http://schemas.microsoft.com/office/word/2016/wordml/cid" xmlns:w16="http://schemas.microsoft.com/office/word/2018/wordml" xmlns:w16du="http://schemas.microsoft.com/office/word/2023/wordml/word16du" xmlns:w16sdtdh="http://schemas.microsoft.com/office/word/2020/wordml/sdtdatahash" xmlns:w16sdtfl="http://schemas.microsoft.com/office/word/2024/wordml/sdtformatlock" xmlns:w16se="http://schemas.microsoft.com/office/word/2015/wordml/symex" xmlns:wpg="http://schemas.microsoft.com/office/word/2010/wordprocessingGroup" xmlns:wpi="http://schemas.microsoft.com/office/word/2010/wordprocessingInk" xmlns:wne="http://schemas.microsoft.com/office/word/2006/wordml" xmlns:wps="http://schemas.microsoft.com/office/word/2010/wordprocessingShape" mc:Ignorable="w14 w15 w16se w16cid w16 w16cex w16sdtdh w16sdtfl w16du wp14">
   <w:body>
     <w:p>
       <w:pPr>
@@ -83,6 +83,14 @@
         </w:rPr>
         <w:t>PRN:</w:t>
       </w:r>
+      <w:r>
+        <w:rPr>
+          <w:rFonts w:ascii="Times New Roman" w:hAnsi="Times New Roman" w:cs="Times New Roman"/>
+          <w:sz w:val="32"/>
+          <w:szCs w:val="32"/>
+        </w:rPr>
+        <w:t>22510029</w:t>
+      </w:r>
     </w:p>
     <w:p>
       <w:pPr>
@@ -93,6 +101,8 @@
           <w:szCs w:val="32"/>
         </w:rPr>
       </w:pPr>
+      <w:proofErr w:type="spellStart"/>
+      <w:proofErr w:type="gramStart"/>
       <w:r>
         <w:rPr>
           <w:rFonts w:ascii="Times New Roman" w:hAnsi="Times New Roman" w:cs="Times New Roman"/>
@@ -101,6 +111,24 @@
         </w:rPr>
         <w:t>Name:</w:t>
       </w:r>
+      <w:r>
+        <w:rPr>
+          <w:rFonts w:ascii="Times New Roman" w:hAnsi="Times New Roman" w:cs="Times New Roman"/>
+          <w:sz w:val="32"/>
+          <w:szCs w:val="32"/>
+        </w:rPr>
+        <w:t>Anjali</w:t>
+      </w:r>
+      <w:proofErr w:type="spellEnd"/>
+      <w:proofErr w:type="gramEnd"/>
+      <w:r>
+        <w:rPr>
+          <w:rFonts w:ascii="Times New Roman" w:hAnsi="Times New Roman" w:cs="Times New Roman"/>
+          <w:sz w:val="32"/>
+          <w:szCs w:val="32"/>
+        </w:rPr>
+        <w:t xml:space="preserve"> Kumbhar</w:t>
+      </w:r>
     </w:p>
     <w:p>
       <w:pPr>
@@ -111,6 +139,7 @@
           <w:szCs w:val="32"/>
         </w:rPr>
       </w:pPr>
+      <w:proofErr w:type="gramStart"/>
       <w:r>
         <w:rPr>
           <w:rFonts w:ascii="Times New Roman" w:hAnsi="Times New Roman" w:cs="Times New Roman"/>
@@ -119,6 +148,23 @@
         </w:rPr>
         <w:t>Batch:</w:t>
       </w:r>
+      <w:r>
+        <w:rPr>
+          <w:rFonts w:ascii="Times New Roman" w:hAnsi="Times New Roman" w:cs="Times New Roman"/>
+          <w:sz w:val="32"/>
+          <w:szCs w:val="32"/>
+        </w:rPr>
+        <w:t>B</w:t>
+      </w:r>
+      <w:proofErr w:type="gramEnd"/>
+      <w:r>
+        <w:rPr>
+          <w:rFonts w:ascii="Times New Roman" w:hAnsi="Times New Roman" w:cs="Times New Roman"/>
+          <w:sz w:val="32"/>
+          <w:szCs w:val="32"/>
+        </w:rPr>
+        <w:t>1</w:t>
+      </w:r>
     </w:p>
     <w:p>
       <w:pPr>
@@ -172,119 +218,6 @@
           <w:szCs w:val="32"/>
         </w:rPr>
       </w:pPr>
-    </w:p>
-    <w:p>
-      <w:pPr>
-        <w:rPr>
-          <w:rFonts w:ascii="Times New Roman" w:hAnsi="Times New Roman" w:cs="Times New Roman"/>
-          <w:sz w:val="32"/>
-          <w:szCs w:val="32"/>
-        </w:rPr>
-      </w:pPr>
-      <w:r>
-        <w:rPr>
-          <w:rFonts w:ascii="Times New Roman" w:hAnsi="Times New Roman" w:cs="Times New Roman"/>
-          <w:sz w:val="32"/>
-          <w:szCs w:val="32"/>
-          <w:u w:val="single"/>
-        </w:rPr>
-        <w:t>Problem Statement 1</w:t>
-      </w:r>
-      <w:r>
-        <w:rPr>
-          <w:rFonts w:ascii="Times New Roman" w:hAnsi="Times New Roman" w:cs="Times New Roman"/>
-          <w:sz w:val="32"/>
-          <w:szCs w:val="32"/>
-        </w:rPr>
-        <w:t xml:space="preserve"> – </w:t>
-      </w:r>
-      <w:r>
-        <w:rPr>
-          <w:rFonts w:ascii="Times New Roman" w:hAnsi="Times New Roman" w:cs="Times New Roman"/>
-          <w:sz w:val="32"/>
-          <w:szCs w:val="32"/>
-        </w:rPr>
-        <w:t>Demonstrate Installation and Running of OpenMP code in C</w:t>
-      </w:r>
-    </w:p>
-    <w:p>
-      <w:pPr>
-        <w:rPr>
-          <w:rFonts w:ascii="Times New Roman" w:hAnsi="Times New Roman" w:cs="Times New Roman"/>
-          <w:sz w:val="32"/>
-          <w:szCs w:val="32"/>
-        </w:rPr>
-      </w:pPr>
-      <w:r>
-        <w:rPr>
-          <w:rFonts w:ascii="Times New Roman" w:hAnsi="Times New Roman" w:cs="Times New Roman"/>
-          <w:sz w:val="32"/>
-          <w:szCs w:val="32"/>
-          <w:highlight w:val="yellow"/>
-        </w:rPr>
-        <w:t>Recommended Linux based System:</w:t>
-      </w:r>
-    </w:p>
-    <w:p>
-      <w:pPr>
-        <w:rPr>
-          <w:rFonts w:ascii="Times New Roman" w:hAnsi="Times New Roman" w:cs="Times New Roman"/>
-          <w:sz w:val="32"/>
-          <w:szCs w:val="32"/>
-        </w:rPr>
-      </w:pPr>
-      <w:r>
-        <w:rPr>
-          <w:rFonts w:ascii="Times New Roman" w:hAnsi="Times New Roman" w:cs="Times New Roman"/>
-          <w:sz w:val="32"/>
-          <w:szCs w:val="32"/>
-        </w:rPr>
-        <w:t>Following steps are for windows:</w:t>
-      </w:r>
-    </w:p>
-    <w:p>
-      <w:pPr>
-        <w:jc w:val="both"/>
-        <w:rPr>
-          <w:rFonts w:ascii="Times New Roman" w:hAnsi="Times New Roman" w:cs="Times New Roman"/>
-          <w:sz w:val="28"/>
-          <w:szCs w:val="28"/>
-        </w:rPr>
-      </w:pPr>
-      <w:r>
-        <w:rPr>
-          <w:rFonts w:ascii="Times New Roman" w:hAnsi="Times New Roman" w:cs="Times New Roman"/>
-          <w:sz w:val="28"/>
-          <w:szCs w:val="28"/>
-        </w:rPr>
-        <w:t>OpenMP – Open Multi-Processing is an API that supports multi-platform shared-memory multiprocessing programming in C, C++ and Fortran on multiple OS. OpenMP uses a portable, scalable model that gives programmers a simple and flexible interface for developing parallel applications for platforms ranging from the standard desktop computer to the supercomputer.</w:t>
-      </w:r>
-    </w:p>
-    <w:p>
-      <w:pPr>
-        <w:rPr>
-          <w:rFonts w:ascii="Times New Roman" w:hAnsi="Times New Roman" w:cs="Times New Roman"/>
-          <w:sz w:val="28"/>
-          <w:szCs w:val="28"/>
-        </w:rPr>
-      </w:pPr>
-    </w:p>
-    <w:p>
-      <w:pPr>
-        <w:rPr>
-          <w:rFonts w:ascii="Times New Roman" w:hAnsi="Times New Roman" w:cs="Times New Roman"/>
-          <w:sz w:val="28"/>
-          <w:szCs w:val="28"/>
-        </w:rPr>
-      </w:pPr>
-      <w:r>
-        <w:rPr>
-          <w:rFonts w:ascii="Times New Roman" w:hAnsi="Times New Roman" w:cs="Times New Roman"/>
-          <w:sz w:val="28"/>
-          <w:szCs w:val="28"/>
-        </w:rPr>
-        <w:t>To set up OpenMP,</w:t>
-      </w:r>
     </w:p>
     <w:p>
       <w:pPr>
@@ -298,158 +231,27 @@
       <w:r>
         <w:rPr>
           <w:rFonts w:ascii="Times New Roman" w:hAnsi="Times New Roman" w:cs="Times New Roman"/>
-          <w:sz w:val="28"/>
-          <w:szCs w:val="28"/>
-          <w:lang w:val="en-US"/>
-        </w:rPr>
-        <w:t>We need to first install C, C++ compiler if not already done. This is possible through the MinGW Installer.</w:t>
-      </w:r>
-      <w:r>
-        <w:rPr>
-          <w:rFonts w:ascii="Times New Roman" w:hAnsi="Times New Roman" w:cs="Times New Roman"/>
-          <w:sz w:val="28"/>
-          <w:szCs w:val="28"/>
-          <w:lang w:val="en-US"/>
-        </w:rPr>
-        <w:br/>
-        <w:t>Reference: Article on GCC and G++ installer (</w:t>
-      </w:r>
-      <w:hyperlink r:id="rId7" w:history="1">
-        <w:r>
-          <w:rPr>
-            <w:rStyle w:val="Hyperlink"/>
-            <w:rFonts w:ascii="Times New Roman" w:hAnsi="Times New Roman" w:cs="Times New Roman"/>
-            <w:sz w:val="28"/>
-            <w:szCs w:val="28"/>
-            <w:lang w:val="en-US"/>
-          </w:rPr>
-          <w:t>Link</w:t>
-        </w:r>
-      </w:hyperlink>
-      <w:r>
-        <w:rPr>
-          <w:rFonts w:ascii="Times New Roman" w:hAnsi="Times New Roman" w:cs="Times New Roman"/>
-          <w:sz w:val="28"/>
-          <w:szCs w:val="28"/>
-          <w:lang w:val="en-US"/>
-        </w:rPr>
-        <w:t>)</w:t>
-      </w:r>
-    </w:p>
-    <w:p>
-      <w:pPr>
-        <w:rPr>
-          <w:rFonts w:ascii="Times New Roman" w:hAnsi="Times New Roman" w:cs="Times New Roman"/>
-          <w:sz w:val="28"/>
-          <w:szCs w:val="28"/>
-          <w:lang w:val="en-US"/>
-        </w:rPr>
-      </w:pPr>
-      <w:r>
-        <w:rPr>
-          <w:rFonts w:ascii="Times New Roman" w:hAnsi="Times New Roman" w:cs="Times New Roman"/>
-          <w:sz w:val="28"/>
-          <w:szCs w:val="28"/>
-          <w:lang w:val="en-US"/>
-        </w:rPr>
-        <w:t>Note: Also install `mingw32-pthreads-w32` package.</w:t>
-      </w:r>
-    </w:p>
-    <w:p>
-      <w:pPr>
-        <w:rPr>
-          <w:rFonts w:ascii="Times New Roman" w:hAnsi="Times New Roman" w:cs="Times New Roman"/>
-          <w:sz w:val="28"/>
-          <w:szCs w:val="28"/>
-          <w:lang w:val="en-US"/>
-        </w:rPr>
-      </w:pPr>
-    </w:p>
-    <w:p>
-      <w:pPr>
-        <w:rPr>
-          <w:rFonts w:ascii="Times New Roman" w:hAnsi="Times New Roman" w:cs="Times New Roman"/>
-          <w:sz w:val="28"/>
-          <w:szCs w:val="28"/>
-          <w:lang w:val="en-US"/>
-        </w:rPr>
-      </w:pPr>
-      <w:r>
-        <w:rPr>
-          <w:rFonts w:ascii="Times New Roman" w:hAnsi="Times New Roman" w:cs="Times New Roman"/>
-          <w:sz w:val="28"/>
-          <w:szCs w:val="28"/>
-          <w:lang w:val="en-US"/>
-        </w:rPr>
-        <w:t>Then, to run a program in OpenMP, we have to pass a flag `</w:t>
-      </w:r>
-      <w:r>
-        <w:rPr>
-          <w:rFonts w:ascii="Times New Roman" w:hAnsi="Times New Roman" w:cs="Times New Roman"/>
-          <w:sz w:val="28"/>
-          <w:szCs w:val="28"/>
-          <w:lang w:val="en-US"/>
-        </w:rPr>
-        <w:t>-</w:t>
-      </w:r>
-      <w:proofErr w:type="spellStart"/>
-      <w:r>
-        <w:rPr>
-          <w:rFonts w:ascii="Times New Roman" w:hAnsi="Times New Roman" w:cs="Times New Roman"/>
-          <w:sz w:val="28"/>
-          <w:szCs w:val="28"/>
-          <w:lang w:val="en-US"/>
-        </w:rPr>
-        <w:t>fopenmp</w:t>
-      </w:r>
-      <w:proofErr w:type="spellEnd"/>
-      <w:r>
-        <w:rPr>
-          <w:rFonts w:ascii="Times New Roman" w:hAnsi="Times New Roman" w:cs="Times New Roman"/>
-          <w:sz w:val="28"/>
-          <w:szCs w:val="28"/>
-          <w:lang w:val="en-US"/>
-        </w:rPr>
-        <w:t>`.</w:t>
-      </w:r>
-    </w:p>
-    <w:p>
-      <w:pPr>
-        <w:rPr>
-          <w:rFonts w:ascii="Times New Roman" w:hAnsi="Times New Roman" w:cs="Times New Roman"/>
-          <w:sz w:val="28"/>
-          <w:szCs w:val="28"/>
-          <w:lang w:val="en-US"/>
-        </w:rPr>
-      </w:pPr>
-      <w:r>
-        <w:rPr>
-          <w:rFonts w:ascii="Times New Roman" w:hAnsi="Times New Roman" w:cs="Times New Roman"/>
-          <w:sz w:val="28"/>
-          <w:szCs w:val="28"/>
-          <w:lang w:val="en-US"/>
-        </w:rPr>
-        <w:lastRenderedPageBreak/>
-        <w:t>Example:</w:t>
-      </w:r>
-    </w:p>
-    <w:p>
-      <w:pPr>
-        <w:rPr>
-          <w:rFonts w:ascii="Times New Roman" w:hAnsi="Times New Roman" w:cs="Times New Roman"/>
-          <w:sz w:val="28"/>
-          <w:szCs w:val="28"/>
-          <w:lang w:val="en-US"/>
-        </w:rPr>
-      </w:pPr>
-      <w:r>
-        <w:rPr>
-          <w:rFonts w:ascii="Times New Roman" w:hAnsi="Times New Roman" w:cs="Times New Roman"/>
-          <w:sz w:val="28"/>
-          <w:szCs w:val="28"/>
-          <w:lang w:val="en-US"/>
-        </w:rPr>
-        <w:t>To run a basic Hello World,</w:t>
+          <w:sz w:val="32"/>
+          <w:szCs w:val="32"/>
+          <w:u w:val="single"/>
+        </w:rPr>
+        <w:t>Problem Statement 1</w:t>
+      </w:r>
+      <w:r>
+        <w:rPr>
+          <w:rFonts w:ascii="Times New Roman" w:hAnsi="Times New Roman" w:cs="Times New Roman"/>
+          <w:sz w:val="32"/>
+          <w:szCs w:val="32"/>
+        </w:rPr>
+        <w:t xml:space="preserve"> – </w:t>
+      </w:r>
+      <w:r>
+        <w:rPr>
+          <w:rFonts w:ascii="Times New Roman" w:hAnsi="Times New Roman" w:cs="Times New Roman"/>
+          <w:sz w:val="32"/>
+          <w:szCs w:val="32"/>
+        </w:rPr>
+        <w:t>Demonstrate Installation and Running of OpenMP code in C</w:t>
       </w:r>
     </w:p>
     <w:p>
@@ -1061,19 +863,21 @@
         <w:jc w:val="center"/>
         <w:rPr>
           <w:rFonts w:ascii="Times New Roman" w:hAnsi="Times New Roman" w:cs="Times New Roman"/>
+          <w:sz w:val="32"/>
+          <w:szCs w:val="32"/>
+        </w:rPr>
+      </w:pPr>
+      <w:r>
+        <w:rPr>
+          <w:rFonts w:ascii="Times New Roman" w:hAnsi="Times New Roman" w:cs="Times New Roman"/>
           <w:sz w:val="28"/>
           <w:szCs w:val="28"/>
         </w:rPr>
-      </w:pPr>
-      <w:r>
-        <w:rPr>
-          <w:noProof/>
-        </w:rPr>
         <w:drawing>
-          <wp:inline distT="0" distB="0" distL="0" distR="0" wp14:anchorId="03D7FAA8" wp14:editId="0FB7BEE0">
-            <wp:extent cx="4635427" cy="2973534"/>
-            <wp:effectExtent l="0" t="0" r="0" b="0"/>
-            <wp:docPr id="1" name="Picture 1"/>
+          <wp:inline distT="0" distB="0" distL="0" distR="0" wp14:anchorId="594329C4" wp14:editId="3B211C8A">
+            <wp:extent cx="5143500" cy="1460535"/>
+            <wp:effectExtent l="0" t="0" r="0" b="6350"/>
+            <wp:docPr id="35668243" name="Picture 1"/>
             <wp:cNvGraphicFramePr>
               <a:graphicFrameLocks xmlns:a="http://schemas.openxmlformats.org/drawingml/2006/main" noChangeAspect="1"/>
             </wp:cNvGraphicFramePr>
@@ -1081,7 +885,145 @@
               <a:graphicData uri="http://schemas.openxmlformats.org/drawingml/2006/picture">
                 <pic:pic xmlns:pic="http://schemas.openxmlformats.org/drawingml/2006/picture">
                   <pic:nvPicPr>
-                    <pic:cNvPr id="1" name=""/>
+                    <pic:cNvPr id="35668243" name=""/>
+                    <pic:cNvPicPr/>
+                  </pic:nvPicPr>
+                  <pic:blipFill>
+                    <a:blip r:embed="rId7"/>
+                    <a:stretch>
+                      <a:fillRect/>
+                    </a:stretch>
+                  </pic:blipFill>
+                  <pic:spPr>
+                    <a:xfrm>
+                      <a:off x="0" y="0"/>
+                      <a:ext cx="5160658" cy="1465407"/>
+                    </a:xfrm>
+                    <a:prstGeom prst="rect">
+                      <a:avLst/>
+                    </a:prstGeom>
+                  </pic:spPr>
+                </pic:pic>
+              </a:graphicData>
+            </a:graphic>
+          </wp:inline>
+        </w:drawing>
+      </w:r>
+    </w:p>
+    <w:p>
+      <w:pPr>
+        <w:rPr>
+          <w:rFonts w:ascii="Times New Roman" w:hAnsi="Times New Roman" w:cs="Times New Roman"/>
+          <w:sz w:val="32"/>
+          <w:szCs w:val="32"/>
+        </w:rPr>
+      </w:pPr>
+      <w:r>
+        <w:rPr>
+          <w:rFonts w:ascii="Times New Roman" w:hAnsi="Times New Roman" w:cs="Times New Roman"/>
+          <w:sz w:val="32"/>
+          <w:szCs w:val="32"/>
+        </w:rPr>
+        <w:lastRenderedPageBreak/>
+        <w:br/>
+      </w:r>
+      <w:r>
+        <w:rPr>
+          <w:rFonts w:ascii="Times New Roman" w:hAnsi="Times New Roman" w:cs="Times New Roman"/>
+          <w:sz w:val="32"/>
+          <w:szCs w:val="32"/>
+          <w:u w:val="single"/>
+        </w:rPr>
+        <w:t xml:space="preserve">Problem Statement </w:t>
+      </w:r>
+      <w:r>
+        <w:rPr>
+          <w:rFonts w:ascii="Times New Roman" w:hAnsi="Times New Roman" w:cs="Times New Roman"/>
+          <w:sz w:val="32"/>
+          <w:szCs w:val="32"/>
+          <w:u w:val="single"/>
+        </w:rPr>
+        <w:t>2</w:t>
+      </w:r>
+      <w:r>
+        <w:rPr>
+          <w:rFonts w:ascii="Times New Roman" w:hAnsi="Times New Roman" w:cs="Times New Roman"/>
+          <w:sz w:val="32"/>
+          <w:szCs w:val="32"/>
+        </w:rPr>
+        <w:t xml:space="preserve"> – Print ‘Hello, World’ in Sequential and Parallel in OpenMP</w:t>
+      </w:r>
+    </w:p>
+    <w:p>
+      <w:pPr>
+        <w:rPr>
+          <w:rFonts w:ascii="Times New Roman" w:hAnsi="Times New Roman" w:cs="Times New Roman"/>
+          <w:sz w:val="28"/>
+          <w:szCs w:val="28"/>
+        </w:rPr>
+      </w:pPr>
+      <w:r>
+        <w:rPr>
+          <w:rFonts w:ascii="Times New Roman" w:hAnsi="Times New Roman" w:cs="Times New Roman"/>
+          <w:sz w:val="28"/>
+          <w:szCs w:val="28"/>
+        </w:rPr>
+        <w:t>We first ask the user for number of threads – OpenMP allows to set the threads at runtime. Then, we print the Hello, World in sequential – number of times of threads count and then run the code in parallel in each thread.</w:t>
+      </w:r>
+    </w:p>
+    <w:p>
+      <w:pPr>
+        <w:rPr>
+          <w:rFonts w:ascii="Times New Roman" w:hAnsi="Times New Roman" w:cs="Times New Roman"/>
+          <w:sz w:val="28"/>
+          <w:szCs w:val="28"/>
+        </w:rPr>
+      </w:pPr>
+    </w:p>
+    <w:p>
+      <w:pPr>
+        <w:rPr>
+          <w:rFonts w:ascii="Times New Roman" w:hAnsi="Times New Roman" w:cs="Times New Roman"/>
+          <w:sz w:val="28"/>
+          <w:szCs w:val="28"/>
+        </w:rPr>
+      </w:pPr>
+      <w:r>
+        <w:rPr>
+          <w:rFonts w:ascii="Times New Roman" w:hAnsi="Times New Roman" w:cs="Times New Roman"/>
+          <w:sz w:val="28"/>
+          <w:szCs w:val="28"/>
+        </w:rPr>
+        <w:t>Code snapshot:</w:t>
+      </w:r>
+    </w:p>
+    <w:p>
+      <w:pPr>
+        <w:rPr>
+          <w:rFonts w:ascii="Times New Roman" w:hAnsi="Times New Roman" w:cs="Times New Roman"/>
+          <w:sz w:val="28"/>
+          <w:szCs w:val="28"/>
+        </w:rPr>
+      </w:pPr>
+      <w:r>
+        <w:rPr>
+          <w:rFonts w:ascii="Times New Roman" w:hAnsi="Times New Roman" w:cs="Times New Roman"/>
+          <w:sz w:val="28"/>
+          <w:szCs w:val="28"/>
+        </w:rPr>
+        <w:drawing>
+          <wp:inline distT="0" distB="0" distL="0" distR="0" wp14:anchorId="01ECD97D" wp14:editId="1A693B8A">
+            <wp:extent cx="4602480" cy="4174663"/>
+            <wp:effectExtent l="0" t="0" r="7620" b="0"/>
+            <wp:docPr id="693930296" name="Picture 1"/>
+            <wp:cNvGraphicFramePr>
+              <a:graphicFrameLocks xmlns:a="http://schemas.openxmlformats.org/drawingml/2006/main" noChangeAspect="1"/>
+            </wp:cNvGraphicFramePr>
+            <a:graphic xmlns:a="http://schemas.openxmlformats.org/drawingml/2006/main">
+              <a:graphicData uri="http://schemas.openxmlformats.org/drawingml/2006/picture">
+                <pic:pic xmlns:pic="http://schemas.openxmlformats.org/drawingml/2006/picture">
+                  <pic:nvPicPr>
+                    <pic:cNvPr id="693930296" name=""/>
                     <pic:cNvPicPr/>
                   </pic:nvPicPr>
                   <pic:blipFill>
@@ -1093,7 +1035,7 @@
                   <pic:spPr>
                     <a:xfrm>
                       <a:off x="0" y="0"/>
-                      <a:ext cx="4646043" cy="2980344"/>
+                      <a:ext cx="4605995" cy="4177851"/>
                     </a:xfrm>
                     <a:prstGeom prst="rect">
                       <a:avLst/>
@@ -1108,128 +1050,72 @@
     </w:p>
     <w:p>
       <w:pPr>
-        <w:jc w:val="center"/>
         <w:rPr>
           <w:rFonts w:ascii="Times New Roman" w:hAnsi="Times New Roman" w:cs="Times New Roman"/>
           <w:sz w:val="28"/>
           <w:szCs w:val="28"/>
         </w:rPr>
       </w:pPr>
-    </w:p>
-    <w:p>
-      <w:pPr>
-        <w:rPr>
-          <w:rFonts w:ascii="Times New Roman" w:hAnsi="Times New Roman" w:cs="Times New Roman"/>
-          <w:sz w:val="32"/>
-          <w:szCs w:val="32"/>
-        </w:rPr>
-      </w:pPr>
-    </w:p>
-    <w:p>
-      <w:pPr>
-        <w:rPr>
-          <w:rFonts w:ascii="Times New Roman" w:hAnsi="Times New Roman" w:cs="Times New Roman"/>
-          <w:sz w:val="32"/>
-          <w:szCs w:val="32"/>
-        </w:rPr>
-      </w:pPr>
-    </w:p>
-    <w:p>
-      <w:pPr>
-        <w:rPr>
-          <w:rFonts w:ascii="Times New Roman" w:hAnsi="Times New Roman" w:cs="Times New Roman"/>
-          <w:sz w:val="32"/>
-          <w:szCs w:val="32"/>
-        </w:rPr>
-      </w:pPr>
-    </w:p>
-    <w:p>
-      <w:pPr>
-        <w:rPr>
-          <w:rFonts w:ascii="Times New Roman" w:hAnsi="Times New Roman" w:cs="Times New Roman"/>
-          <w:sz w:val="32"/>
-          <w:szCs w:val="32"/>
-        </w:rPr>
-      </w:pPr>
-    </w:p>
-    <w:p>
-      <w:pPr>
-        <w:rPr>
-          <w:rFonts w:ascii="Times New Roman" w:hAnsi="Times New Roman" w:cs="Times New Roman"/>
-          <w:sz w:val="32"/>
-          <w:szCs w:val="32"/>
-        </w:rPr>
-      </w:pPr>
-    </w:p>
-    <w:p>
-      <w:pPr>
-        <w:rPr>
-          <w:rFonts w:ascii="Times New Roman" w:hAnsi="Times New Roman" w:cs="Times New Roman"/>
-          <w:sz w:val="32"/>
-          <w:szCs w:val="32"/>
-        </w:rPr>
-      </w:pPr>
-      <w:r>
-        <w:rPr>
-          <w:rFonts w:ascii="Times New Roman" w:hAnsi="Times New Roman" w:cs="Times New Roman"/>
-          <w:sz w:val="32"/>
-          <w:szCs w:val="32"/>
-        </w:rPr>
-        <w:lastRenderedPageBreak/>
-        <w:br/>
-      </w:r>
-      <w:r>
-        <w:rPr>
-          <w:rFonts w:ascii="Times New Roman" w:hAnsi="Times New Roman" w:cs="Times New Roman"/>
-          <w:sz w:val="32"/>
-          <w:szCs w:val="32"/>
-          <w:u w:val="single"/>
-        </w:rPr>
-        <w:t xml:space="preserve">Problem Statement </w:t>
-      </w:r>
-      <w:r>
-        <w:rPr>
-          <w:rFonts w:ascii="Times New Roman" w:hAnsi="Times New Roman" w:cs="Times New Roman"/>
-          <w:sz w:val="32"/>
-          <w:szCs w:val="32"/>
-          <w:u w:val="single"/>
-        </w:rPr>
-        <w:t>2</w:t>
-      </w:r>
-      <w:r>
-        <w:rPr>
-          <w:rFonts w:ascii="Times New Roman" w:hAnsi="Times New Roman" w:cs="Times New Roman"/>
-          <w:sz w:val="32"/>
-          <w:szCs w:val="32"/>
-        </w:rPr>
-        <w:t xml:space="preserve"> – Print ‘Hello, World’ in Sequential and Parallel in OpenMP</w:t>
-      </w:r>
-    </w:p>
-    <w:p>
-      <w:pPr>
+      <w:r>
         <w:rPr>
           <w:rFonts w:ascii="Times New Roman" w:hAnsi="Times New Roman" w:cs="Times New Roman"/>
           <w:sz w:val="28"/>
           <w:szCs w:val="28"/>
         </w:rPr>
-      </w:pPr>
-      <w:r>
+        <w:t>Output snapshot:</w:t>
+      </w:r>
+    </w:p>
+    <w:p>
+      <w:pPr>
         <w:rPr>
           <w:rFonts w:ascii="Times New Roman" w:hAnsi="Times New Roman" w:cs="Times New Roman"/>
           <w:sz w:val="28"/>
           <w:szCs w:val="28"/>
         </w:rPr>
-        <w:t>We first ask the user for number of threads – OpenMP allows to set the threads at runtime. Then, we print the Hello, World in sequential – number of times of threads count and then run the code in parallel in each thread.</w:t>
-      </w:r>
-    </w:p>
-    <w:p>
-      <w:pPr>
+      </w:pPr>
+      <w:r>
         <w:rPr>
           <w:rFonts w:ascii="Times New Roman" w:hAnsi="Times New Roman" w:cs="Times New Roman"/>
           <w:sz w:val="28"/>
           <w:szCs w:val="28"/>
         </w:rPr>
-      </w:pPr>
+        <w:lastRenderedPageBreak/>
+        <w:drawing>
+          <wp:inline distT="0" distB="0" distL="0" distR="0" wp14:anchorId="3F7AC480" wp14:editId="426239C1">
+            <wp:extent cx="4625340" cy="2894809"/>
+            <wp:effectExtent l="0" t="0" r="3810" b="1270"/>
+            <wp:docPr id="1160659886" name="Picture 1"/>
+            <wp:cNvGraphicFramePr>
+              <a:graphicFrameLocks xmlns:a="http://schemas.openxmlformats.org/drawingml/2006/main" noChangeAspect="1"/>
+            </wp:cNvGraphicFramePr>
+            <a:graphic xmlns:a="http://schemas.openxmlformats.org/drawingml/2006/main">
+              <a:graphicData uri="http://schemas.openxmlformats.org/drawingml/2006/picture">
+                <pic:pic xmlns:pic="http://schemas.openxmlformats.org/drawingml/2006/picture">
+                  <pic:nvPicPr>
+                    <pic:cNvPr id="1160659886" name=""/>
+                    <pic:cNvPicPr/>
+                  </pic:nvPicPr>
+                  <pic:blipFill>
+                    <a:blip r:embed="rId9"/>
+                    <a:stretch>
+                      <a:fillRect/>
+                    </a:stretch>
+                  </pic:blipFill>
+                  <pic:spPr>
+                    <a:xfrm>
+                      <a:off x="0" y="0"/>
+                      <a:ext cx="4632141" cy="2899066"/>
+                    </a:xfrm>
+                    <a:prstGeom prst="rect">
+                      <a:avLst/>
+                    </a:prstGeom>
+                  </pic:spPr>
+                </pic:pic>
+              </a:graphicData>
+            </a:graphic>
+          </wp:inline>
+        </w:drawing>
+      </w:r>
     </w:p>
     <w:p>
       <w:pPr>
@@ -1245,40 +1131,6 @@
           <w:sz w:val="28"/>
           <w:szCs w:val="28"/>
         </w:rPr>
-        <w:t>Code snapshot:</w:t>
-      </w:r>
-    </w:p>
-    <w:p>
-      <w:pPr>
-        <w:rPr>
-          <w:rFonts w:ascii="Times New Roman" w:hAnsi="Times New Roman" w:cs="Times New Roman"/>
-          <w:sz w:val="28"/>
-          <w:szCs w:val="28"/>
-        </w:rPr>
-      </w:pPr>
-      <w:r>
-        <w:rPr>
-          <w:rFonts w:ascii="Times New Roman" w:hAnsi="Times New Roman" w:cs="Times New Roman"/>
-          <w:sz w:val="28"/>
-          <w:szCs w:val="28"/>
-        </w:rPr>
-        <w:t>Output snapshot:</w:t>
-      </w:r>
-    </w:p>
-    <w:p>
-      <w:pPr>
-        <w:rPr>
-          <w:rFonts w:ascii="Times New Roman" w:hAnsi="Times New Roman" w:cs="Times New Roman"/>
-          <w:sz w:val="28"/>
-          <w:szCs w:val="28"/>
-        </w:rPr>
-      </w:pPr>
-      <w:r>
-        <w:rPr>
-          <w:rFonts w:ascii="Times New Roman" w:hAnsi="Times New Roman" w:cs="Times New Roman"/>
-          <w:sz w:val="28"/>
-          <w:szCs w:val="28"/>
-        </w:rPr>
         <w:t>Analysis:</w:t>
       </w:r>
     </w:p>
@@ -1286,93 +1138,29 @@
       <w:pPr>
         <w:rPr>
           <w:rFonts w:ascii="Times New Roman" w:hAnsi="Times New Roman" w:cs="Times New Roman"/>
-          <w:sz w:val="28"/>
-          <w:szCs w:val="28"/>
-        </w:rPr>
-      </w:pPr>
-    </w:p>
-    <w:p>
-      <w:pPr>
-        <w:rPr>
-          <w:rFonts w:ascii="Times New Roman" w:hAnsi="Times New Roman" w:cs="Times New Roman"/>
-          <w:sz w:val="28"/>
-          <w:szCs w:val="28"/>
-        </w:rPr>
-      </w:pPr>
-      <w:r>
-        <w:rPr>
-          <w:rFonts w:ascii="Times New Roman" w:hAnsi="Times New Roman" w:cs="Times New Roman"/>
-          <w:sz w:val="28"/>
-          <w:szCs w:val="28"/>
-        </w:rPr>
-        <w:t>GitHub Link</w:t>
-      </w:r>
-      <w:r>
-        <w:rPr>
-          <w:rFonts w:ascii="Times New Roman" w:hAnsi="Times New Roman" w:cs="Times New Roman"/>
-          <w:sz w:val="28"/>
-          <w:szCs w:val="28"/>
-        </w:rPr>
-        <w:t xml:space="preserve">: make a public repository </w:t>
-      </w:r>
-      <w:r>
-        <w:rPr>
-          <w:rFonts w:ascii="Times New Roman" w:hAnsi="Times New Roman" w:cs="Times New Roman"/>
-          <w:sz w:val="28"/>
-          <w:szCs w:val="28"/>
-        </w:rPr>
-        <w:t>upload code</w:t>
-      </w:r>
-      <w:r>
-        <w:rPr>
-          <w:rFonts w:ascii="Times New Roman" w:hAnsi="Times New Roman" w:cs="Times New Roman"/>
-          <w:sz w:val="28"/>
-          <w:szCs w:val="28"/>
-        </w:rPr>
-        <w:t xml:space="preserve"> of </w:t>
-      </w:r>
-      <w:r>
-        <w:rPr>
-          <w:rFonts w:ascii="Times New Roman" w:hAnsi="Times New Roman" w:cs="Times New Roman"/>
-          <w:sz w:val="28"/>
-          <w:szCs w:val="28"/>
-        </w:rPr>
-        <w:t>an</w:t>
-      </w:r>
-      <w:r>
-        <w:rPr>
-          <w:rFonts w:ascii="Times New Roman" w:hAnsi="Times New Roman" w:cs="Times New Roman"/>
-          <w:sz w:val="28"/>
-          <w:szCs w:val="28"/>
-        </w:rPr>
-        <w:t xml:space="preserve"> assignment</w:t>
-      </w:r>
-      <w:r>
-        <w:rPr>
-          <w:rFonts w:ascii="Times New Roman" w:hAnsi="Times New Roman" w:cs="Times New Roman"/>
-          <w:sz w:val="28"/>
-          <w:szCs w:val="28"/>
-        </w:rPr>
-        <w:t xml:space="preserve"> and paste its link here.</w:t>
-      </w:r>
-    </w:p>
-    <w:p>
-      <w:pPr>
-        <w:rPr>
-          <w:rFonts w:ascii="Times New Roman" w:hAnsi="Times New Roman" w:cs="Times New Roman"/>
-          <w:sz w:val="32"/>
-          <w:szCs w:val="32"/>
-        </w:rPr>
-      </w:pPr>
-    </w:p>
-    <w:p>
-      <w:pPr>
-        <w:rPr>
-          <w:rFonts w:ascii="Times New Roman" w:hAnsi="Times New Roman" w:cs="Times New Roman"/>
-          <w:sz w:val="32"/>
-          <w:szCs w:val="32"/>
-        </w:rPr>
-      </w:pPr>
+          <w:sz w:val="24"/>
+          <w:szCs w:val="24"/>
+        </w:rPr>
+      </w:pPr>
+      <w:r>
+        <w:rPr>
+          <w:rFonts w:ascii="Times New Roman" w:hAnsi="Times New Roman" w:cs="Times New Roman"/>
+          <w:sz w:val="24"/>
+          <w:szCs w:val="24"/>
+        </w:rPr>
+        <w:t>The experiment demonstrates the difference between sequential and parallel execution using OpenMP. In sequential execution, output order is strictly increasing as per loop iteration. In parallel execution, thread scheduling by the OpenMP runtime results in non-deterministic output order, but all requested threads execute. This verifies correct OpenMP installation and functionality on the system.</w:t>
+      </w:r>
+    </w:p>
+    <w:p>
+      <w:pPr>
+        <w:rPr>
+          <w:rFonts w:ascii="Times New Roman" w:hAnsi="Times New Roman" w:cs="Times New Roman"/>
+          <w:sz w:val="32"/>
+          <w:szCs w:val="32"/>
+        </w:rPr>
+      </w:pPr>
+    </w:p>
+    <w:p>
       <w:r>
         <w:rPr>
           <w:rFonts w:ascii="Times New Roman" w:hAnsi="Times New Roman" w:cs="Times New Roman"/>
@@ -1398,35 +1186,604 @@
         <w:t xml:space="preserve"> system on which you are running the above codes.</w:t>
       </w:r>
     </w:p>
-    <w:p>
-      <w:pPr>
-        <w:rPr>
-          <w:rFonts w:ascii="Times New Roman" w:hAnsi="Times New Roman" w:cs="Times New Roman"/>
-          <w:sz w:val="32"/>
-          <w:szCs w:val="32"/>
-        </w:rPr>
-      </w:pPr>
-    </w:p>
-    <w:p>
-      <w:pPr>
-        <w:rPr>
-          <w:rFonts w:ascii="Times New Roman" w:hAnsi="Times New Roman" w:cs="Times New Roman"/>
-          <w:sz w:val="32"/>
-          <w:szCs w:val="32"/>
-        </w:rPr>
-      </w:pPr>
-      <w:r>
-        <w:rPr>
-          <w:rFonts w:ascii="Times New Roman" w:hAnsi="Times New Roman" w:cs="Times New Roman"/>
-          <w:sz w:val="32"/>
-          <w:szCs w:val="32"/>
-        </w:rPr>
-        <w:t>Elaborate the parameters and show calculation.</w:t>
+    <w:tbl>
+      <w:tblPr>
+        <w:tblStyle w:val="TableGrid"/>
+        <w:tblW w:w="0" w:type="auto"/>
+        <w:tblInd w:w="0" w:type="dxa"/>
+        <w:tblLook w:val="04A0" w:firstRow="1" w:lastRow="0" w:firstColumn="1" w:lastColumn="0" w:noHBand="0" w:noVBand="1"/>
+      </w:tblPr>
+      <w:tblGrid>
+        <w:gridCol w:w="2547"/>
+        <w:gridCol w:w="1417"/>
+        <w:gridCol w:w="5052"/>
+      </w:tblGrid>
+      <w:tr>
+        <w:trPr>
+          <w:trHeight w:val="567"/>
+        </w:trPr>
+        <w:tc>
+          <w:tcPr>
+            <w:tcW w:w="2547" w:type="dxa"/>
+            <w:tcBorders>
+              <w:top w:val="single" w:sz="4" w:space="0" w:color="auto"/>
+              <w:left w:val="single" w:sz="4" w:space="0" w:color="auto"/>
+              <w:bottom w:val="single" w:sz="4" w:space="0" w:color="auto"/>
+              <w:right w:val="single" w:sz="4" w:space="0" w:color="auto"/>
+            </w:tcBorders>
+            <w:vAlign w:val="center"/>
+            <w:hideMark/>
+          </w:tcPr>
+          <w:p>
+            <w:r>
+              <w:t>Parameter</w:t>
+            </w:r>
+          </w:p>
+        </w:tc>
+        <w:tc>
+          <w:tcPr>
+            <w:tcW w:w="1417" w:type="dxa"/>
+            <w:tcBorders>
+              <w:top w:val="single" w:sz="4" w:space="0" w:color="auto"/>
+              <w:left w:val="single" w:sz="4" w:space="0" w:color="auto"/>
+              <w:bottom w:val="single" w:sz="4" w:space="0" w:color="auto"/>
+              <w:right w:val="single" w:sz="4" w:space="0" w:color="auto"/>
+            </w:tcBorders>
+            <w:vAlign w:val="center"/>
+            <w:hideMark/>
+          </w:tcPr>
+          <w:p>
+            <w:r>
+              <w:t>Symbol</w:t>
+            </w:r>
+          </w:p>
+        </w:tc>
+        <w:tc>
+          <w:tcPr>
+            <w:tcW w:w="5052" w:type="dxa"/>
+            <w:tcBorders>
+              <w:top w:val="single" w:sz="4" w:space="0" w:color="auto"/>
+              <w:left w:val="single" w:sz="4" w:space="0" w:color="auto"/>
+              <w:bottom w:val="single" w:sz="4" w:space="0" w:color="auto"/>
+              <w:right w:val="single" w:sz="4" w:space="0" w:color="auto"/>
+            </w:tcBorders>
+            <w:vAlign w:val="center"/>
+            <w:hideMark/>
+          </w:tcPr>
+          <w:p>
+            <w:r>
+              <w:t>Significance</w:t>
+            </w:r>
+          </w:p>
+        </w:tc>
+      </w:tr>
+      <w:tr>
+        <w:trPr>
+          <w:trHeight w:val="907"/>
+        </w:trPr>
+        <w:tc>
+          <w:tcPr>
+            <w:tcW w:w="2547" w:type="dxa"/>
+            <w:tcBorders>
+              <w:top w:val="single" w:sz="4" w:space="0" w:color="auto"/>
+              <w:left w:val="single" w:sz="4" w:space="0" w:color="auto"/>
+              <w:bottom w:val="single" w:sz="4" w:space="0" w:color="auto"/>
+              <w:right w:val="single" w:sz="4" w:space="0" w:color="auto"/>
+            </w:tcBorders>
+            <w:vAlign w:val="center"/>
+            <w:hideMark/>
+          </w:tcPr>
+          <w:p>
+            <w:r>
+              <w:t>Clock Speed</w:t>
+            </w:r>
+          </w:p>
+        </w:tc>
+        <w:tc>
+          <w:tcPr>
+            <w:tcW w:w="1417" w:type="dxa"/>
+            <w:tcBorders>
+              <w:top w:val="single" w:sz="4" w:space="0" w:color="auto"/>
+              <w:left w:val="single" w:sz="4" w:space="0" w:color="auto"/>
+              <w:bottom w:val="single" w:sz="4" w:space="0" w:color="auto"/>
+              <w:right w:val="single" w:sz="4" w:space="0" w:color="auto"/>
+            </w:tcBorders>
+            <w:vAlign w:val="center"/>
+            <w:hideMark/>
+          </w:tcPr>
+          <w:p>
+            <m:oMathPara>
+              <m:oMath>
+                <m:r>
+                  <w:rPr>
+                    <w:rFonts w:ascii="Cambria Math" w:hAnsi="Cambria Math"/>
+                  </w:rPr>
+                  <m:t>f</m:t>
+                </m:r>
+              </m:oMath>
+            </m:oMathPara>
+          </w:p>
+        </w:tc>
+        <w:tc>
+          <w:tcPr>
+            <w:tcW w:w="5052" w:type="dxa"/>
+            <w:tcBorders>
+              <w:top w:val="single" w:sz="4" w:space="0" w:color="auto"/>
+              <w:left w:val="single" w:sz="4" w:space="0" w:color="auto"/>
+              <w:bottom w:val="single" w:sz="4" w:space="0" w:color="auto"/>
+              <w:right w:val="single" w:sz="4" w:space="0" w:color="auto"/>
+            </w:tcBorders>
+            <w:vAlign w:val="center"/>
+            <w:hideMark/>
+          </w:tcPr>
+          <w:p>
+            <w:r>
+              <w:t>The number of CPU cycles per second (in Hz). Higher clock speed means more operations per second.</w:t>
+            </w:r>
+          </w:p>
+        </w:tc>
+      </w:tr>
+      <w:tr>
+        <w:trPr>
+          <w:trHeight w:val="907"/>
+        </w:trPr>
+        <w:tc>
+          <w:tcPr>
+            <w:tcW w:w="2547" w:type="dxa"/>
+            <w:tcBorders>
+              <w:top w:val="single" w:sz="4" w:space="0" w:color="auto"/>
+              <w:left w:val="single" w:sz="4" w:space="0" w:color="auto"/>
+              <w:bottom w:val="single" w:sz="4" w:space="0" w:color="auto"/>
+              <w:right w:val="single" w:sz="4" w:space="0" w:color="auto"/>
+            </w:tcBorders>
+            <w:vAlign w:val="center"/>
+            <w:hideMark/>
+          </w:tcPr>
+          <w:p>
+            <w:r>
+              <w:t>Number of Cores</w:t>
+            </w:r>
+          </w:p>
+        </w:tc>
+        <w:tc>
+          <w:tcPr>
+            <w:tcW w:w="1417" w:type="dxa"/>
+            <w:tcBorders>
+              <w:top w:val="single" w:sz="4" w:space="0" w:color="auto"/>
+              <w:left w:val="single" w:sz="4" w:space="0" w:color="auto"/>
+              <w:bottom w:val="single" w:sz="4" w:space="0" w:color="auto"/>
+              <w:right w:val="single" w:sz="4" w:space="0" w:color="auto"/>
+            </w:tcBorders>
+            <w:vAlign w:val="center"/>
+            <w:hideMark/>
+          </w:tcPr>
+          <w:p>
+            <m:oMathPara>
+              <m:oMath>
+                <m:r>
+                  <w:rPr>
+                    <w:rFonts w:ascii="Cambria Math" w:hAnsi="Cambria Math"/>
+                  </w:rPr>
+                  <m:t>N</m:t>
+                </m:r>
+              </m:oMath>
+            </m:oMathPara>
+          </w:p>
+        </w:tc>
+        <w:tc>
+          <w:tcPr>
+            <w:tcW w:w="5052" w:type="dxa"/>
+            <w:tcBorders>
+              <w:top w:val="single" w:sz="4" w:space="0" w:color="auto"/>
+              <w:left w:val="single" w:sz="4" w:space="0" w:color="auto"/>
+              <w:bottom w:val="single" w:sz="4" w:space="0" w:color="auto"/>
+              <w:right w:val="single" w:sz="4" w:space="0" w:color="auto"/>
+            </w:tcBorders>
+            <w:vAlign w:val="center"/>
+            <w:hideMark/>
+          </w:tcPr>
+          <w:p>
+            <w:r>
+              <w:t xml:space="preserve">The number of </w:t>
+            </w:r>
+            <w:r>
+              <w:rPr>
+                <w:b/>
+                <w:bCs/>
+              </w:rPr>
+              <w:t>physical CPU cores</w:t>
+            </w:r>
+            <w:r>
+              <w:t>. More cores enable more operations to be executed in parallel.</w:t>
+            </w:r>
+          </w:p>
+        </w:tc>
+      </w:tr>
+      <w:tr>
+        <w:trPr>
+          <w:trHeight w:val="907"/>
+        </w:trPr>
+        <w:tc>
+          <w:tcPr>
+            <w:tcW w:w="2547" w:type="dxa"/>
+            <w:tcBorders>
+              <w:top w:val="single" w:sz="4" w:space="0" w:color="auto"/>
+              <w:left w:val="single" w:sz="4" w:space="0" w:color="auto"/>
+              <w:bottom w:val="single" w:sz="4" w:space="0" w:color="auto"/>
+              <w:right w:val="single" w:sz="4" w:space="0" w:color="auto"/>
+            </w:tcBorders>
+            <w:vAlign w:val="center"/>
+            <w:hideMark/>
+          </w:tcPr>
+          <w:p>
+            <w:r>
+              <w:t>SIMD Width / Factor</w:t>
+            </w:r>
+          </w:p>
+        </w:tc>
+        <w:tc>
+          <w:tcPr>
+            <w:tcW w:w="1417" w:type="dxa"/>
+            <w:tcBorders>
+              <w:top w:val="single" w:sz="4" w:space="0" w:color="auto"/>
+              <w:left w:val="single" w:sz="4" w:space="0" w:color="auto"/>
+              <w:bottom w:val="single" w:sz="4" w:space="0" w:color="auto"/>
+              <w:right w:val="single" w:sz="4" w:space="0" w:color="auto"/>
+            </w:tcBorders>
+            <w:vAlign w:val="center"/>
+            <w:hideMark/>
+          </w:tcPr>
+          <w:p>
+            <m:oMathPara>
+              <m:oMath>
+                <m:r>
+                  <w:rPr>
+                    <w:rFonts w:ascii="Cambria Math" w:hAnsi="Cambria Math"/>
+                  </w:rPr>
+                  <m:t>V</m:t>
+                </m:r>
+              </m:oMath>
+            </m:oMathPara>
+          </w:p>
+        </w:tc>
+        <w:tc>
+          <w:tcPr>
+            <w:tcW w:w="5052" w:type="dxa"/>
+            <w:tcBorders>
+              <w:top w:val="single" w:sz="4" w:space="0" w:color="auto"/>
+              <w:left w:val="single" w:sz="4" w:space="0" w:color="auto"/>
+              <w:bottom w:val="single" w:sz="4" w:space="0" w:color="auto"/>
+              <w:right w:val="single" w:sz="4" w:space="0" w:color="auto"/>
+            </w:tcBorders>
+            <w:vAlign w:val="center"/>
+            <w:hideMark/>
+          </w:tcPr>
+          <w:p>
+            <w:r>
+              <w:t>Number of floating-point values processed simultaneously by one vector instruction (based on SIMD register width).</w:t>
+            </w:r>
+          </w:p>
+        </w:tc>
+      </w:tr>
+      <w:tr>
+        <w:trPr>
+          <w:trHeight w:val="907"/>
+        </w:trPr>
+        <w:tc>
+          <w:tcPr>
+            <w:tcW w:w="2547" w:type="dxa"/>
+            <w:tcBorders>
+              <w:top w:val="single" w:sz="4" w:space="0" w:color="auto"/>
+              <w:left w:val="single" w:sz="4" w:space="0" w:color="auto"/>
+              <w:bottom w:val="single" w:sz="4" w:space="0" w:color="auto"/>
+              <w:right w:val="single" w:sz="4" w:space="0" w:color="auto"/>
+            </w:tcBorders>
+            <w:vAlign w:val="center"/>
+            <w:hideMark/>
+          </w:tcPr>
+          <w:p>
+            <w:r>
+              <w:t>FMA Factor</w:t>
+            </w:r>
+          </w:p>
+        </w:tc>
+        <w:tc>
+          <w:tcPr>
+            <w:tcW w:w="1417" w:type="dxa"/>
+            <w:tcBorders>
+              <w:top w:val="single" w:sz="4" w:space="0" w:color="auto"/>
+              <w:left w:val="single" w:sz="4" w:space="0" w:color="auto"/>
+              <w:bottom w:val="single" w:sz="4" w:space="0" w:color="auto"/>
+              <w:right w:val="single" w:sz="4" w:space="0" w:color="auto"/>
+            </w:tcBorders>
+            <w:vAlign w:val="center"/>
+            <w:hideMark/>
+          </w:tcPr>
+          <w:p>
+            <m:oMathPara>
+              <m:oMath>
+                <m:r>
+                  <w:rPr>
+                    <w:rFonts w:ascii="Cambria Math" w:hAnsi="Cambria Math"/>
+                  </w:rPr>
+                  <m:t>F</m:t>
+                </m:r>
+              </m:oMath>
+            </m:oMathPara>
+          </w:p>
+        </w:tc>
+        <w:tc>
+          <w:tcPr>
+            <w:tcW w:w="5052" w:type="dxa"/>
+            <w:tcBorders>
+              <w:top w:val="single" w:sz="4" w:space="0" w:color="auto"/>
+              <w:left w:val="single" w:sz="4" w:space="0" w:color="auto"/>
+              <w:bottom w:val="single" w:sz="4" w:space="0" w:color="auto"/>
+              <w:right w:val="single" w:sz="4" w:space="0" w:color="auto"/>
+            </w:tcBorders>
+            <w:vAlign w:val="center"/>
+            <w:hideMark/>
+          </w:tcPr>
+          <w:p>
+            <w:r>
+              <w:t xml:space="preserve">Accounts for </w:t>
+            </w:r>
+            <w:r>
+              <w:rPr>
+                <w:b/>
+                <w:bCs/>
+              </w:rPr>
+              <w:t>Fused Multiply-Add</w:t>
+            </w:r>
+            <w:r>
+              <w:t xml:space="preserve"> instructions. If supported, each instruction counts as </w:t>
+            </w:r>
+            <w:r>
+              <w:rPr>
+                <w:b/>
+                <w:bCs/>
+              </w:rPr>
+              <w:t>2 FLOPs</w:t>
+            </w:r>
+            <w:r>
+              <w:t xml:space="preserve"> (1 multiply + 1 add).</w:t>
+            </w:r>
+          </w:p>
+        </w:tc>
+      </w:tr>
+      <w:tr>
+        <w:trPr>
+          <w:trHeight w:val="907"/>
+        </w:trPr>
+        <w:tc>
+          <w:tcPr>
+            <w:tcW w:w="2547" w:type="dxa"/>
+            <w:tcBorders>
+              <w:top w:val="single" w:sz="4" w:space="0" w:color="auto"/>
+              <w:left w:val="single" w:sz="4" w:space="0" w:color="auto"/>
+              <w:bottom w:val="single" w:sz="4" w:space="0" w:color="auto"/>
+              <w:right w:val="single" w:sz="4" w:space="0" w:color="auto"/>
+            </w:tcBorders>
+            <w:vAlign w:val="center"/>
+            <w:hideMark/>
+          </w:tcPr>
+          <w:p>
+            <w:r>
+              <w:lastRenderedPageBreak/>
+              <w:t>Superscalar Factor</w:t>
+            </w:r>
+          </w:p>
+        </w:tc>
+        <w:tc>
+          <w:tcPr>
+            <w:tcW w:w="1417" w:type="dxa"/>
+            <w:tcBorders>
+              <w:top w:val="single" w:sz="4" w:space="0" w:color="auto"/>
+              <w:left w:val="single" w:sz="4" w:space="0" w:color="auto"/>
+              <w:bottom w:val="single" w:sz="4" w:space="0" w:color="auto"/>
+              <w:right w:val="single" w:sz="4" w:space="0" w:color="auto"/>
+            </w:tcBorders>
+            <w:vAlign w:val="center"/>
+            <w:hideMark/>
+          </w:tcPr>
+          <w:p>
+            <m:oMathPara>
+              <m:oMath>
+                <m:r>
+                  <w:rPr>
+                    <w:rFonts w:ascii="Cambria Math" w:hAnsi="Cambria Math"/>
+                  </w:rPr>
+                  <m:t>S</m:t>
+                </m:r>
+              </m:oMath>
+            </m:oMathPara>
+          </w:p>
+        </w:tc>
+        <w:tc>
+          <w:tcPr>
+            <w:tcW w:w="5052" w:type="dxa"/>
+            <w:tcBorders>
+              <w:top w:val="single" w:sz="4" w:space="0" w:color="auto"/>
+              <w:left w:val="single" w:sz="4" w:space="0" w:color="auto"/>
+              <w:bottom w:val="single" w:sz="4" w:space="0" w:color="auto"/>
+              <w:right w:val="single" w:sz="4" w:space="0" w:color="auto"/>
+            </w:tcBorders>
+            <w:vAlign w:val="center"/>
+            <w:hideMark/>
+          </w:tcPr>
+          <w:p>
+            <w:r>
+              <w:t>Indicates how many SIMD instructions a core can issue per clock cycle (instruction throughput). Modern CPUs may issue 1-2 per cycle.</w:t>
+            </w:r>
+          </w:p>
+        </w:tc>
+      </w:tr>
+    </w:tbl>
+    <w:p>
+      <w:pPr>
+        <w:rPr>
+          <w:kern w:val="2"/>
+          <w14:ligatures w14:val="standardContextual"/>
+        </w:rPr>
+      </w:pPr>
+      <w:r>
+        <w:t xml:space="preserve"> </w:t>
+      </w:r>
+    </w:p>
+    <w:p>
+      <m:oMathPara>
+        <m:oMath>
+          <m:r>
+            <w:rPr>
+              <w:rFonts w:ascii="Cambria Math" w:hAnsi="Cambria Math"/>
+            </w:rPr>
+            <m:t>Therotical FLOPS=f ×N ×V ×F ×S</m:t>
+          </m:r>
+        </m:oMath>
+      </m:oMathPara>
+    </w:p>
+    <w:p/>
+    <w:p>
+      <w:pPr>
+        <w:rPr>
+          <w:rFonts w:eastAsiaTheme="minorEastAsia"/>
+        </w:rPr>
+      </w:pPr>
+      <m:oMathPara>
+        <m:oMath>
+          <m:r>
+            <w:rPr>
+              <w:rFonts w:ascii="Cambria Math" w:hAnsi="Cambria Math"/>
+            </w:rPr>
+            <m:t>∴Therotical FLOPS=</m:t>
+          </m:r>
+          <m:r>
+            <w:rPr>
+              <w:rFonts w:ascii="Cambria Math" w:hAnsi="Cambria Math"/>
+            </w:rPr>
+            <m:t>1.2×109×6×8×2×1</m:t>
+          </m:r>
+          <m:r>
+            <w:rPr>
+              <w:rFonts w:ascii="Cambria Math" w:hAnsi="Cambria Math"/>
+            </w:rPr>
+            <m:t>=</m:t>
+          </m:r>
+          <m:r>
+            <w:rPr>
+              <w:rFonts w:ascii="Cambria Math" w:hAnsi="Cambria Math"/>
+            </w:rPr>
+            <m:t>115.2</m:t>
+          </m:r>
+          <m:r>
+            <w:rPr>
+              <w:rFonts w:ascii="Cambria Math" w:hAnsi="Cambria Math"/>
+            </w:rPr>
+            <m:t xml:space="preserve"> </m:t>
+          </m:r>
+          <m:r>
+            <w:rPr>
+              <w:rFonts w:ascii="Cambria Math" w:hAnsi="Cambria Math"/>
+            </w:rPr>
+            <m:t>GFLOPS</m:t>
+          </m:r>
+        </m:oMath>
+      </m:oMathPara>
+    </w:p>
+    <w:p>
+      <w:pPr>
+        <w:rPr>
+          <w:rFonts w:eastAsiaTheme="minorEastAsia"/>
+        </w:rPr>
+      </w:pPr>
+    </w:p>
+    <w:p>
+      <w:pPr>
+        <w:rPr>
+          <w:rFonts w:eastAsiaTheme="minorEastAsia"/>
+        </w:rPr>
+      </w:pPr>
+    </w:p>
+    <w:p>
+      <w:pPr>
+        <w:rPr>
+          <w:sz w:val="32"/>
+          <w:szCs w:val="32"/>
+        </w:rPr>
+      </w:pPr>
+      <w:proofErr w:type="spellStart"/>
+      <w:r>
+        <w:rPr>
+          <w:rFonts w:eastAsiaTheme="minorEastAsia"/>
+          <w:sz w:val="32"/>
+          <w:szCs w:val="32"/>
+        </w:rPr>
+        <w:t>Github</w:t>
+      </w:r>
+      <w:proofErr w:type="spellEnd"/>
+      <w:r>
+        <w:rPr>
+          <w:rFonts w:eastAsiaTheme="minorEastAsia"/>
+          <w:sz w:val="32"/>
+          <w:szCs w:val="32"/>
+        </w:rPr>
+        <w:t xml:space="preserve"> </w:t>
+      </w:r>
+      <w:proofErr w:type="gramStart"/>
+      <w:r>
+        <w:rPr>
+          <w:rFonts w:eastAsiaTheme="minorEastAsia"/>
+          <w:sz w:val="32"/>
+          <w:szCs w:val="32"/>
+        </w:rPr>
+        <w:t>Link</w:t>
+      </w:r>
+      <w:r>
+        <w:rPr>
+          <w:rFonts w:eastAsiaTheme="minorEastAsia"/>
+          <w:sz w:val="32"/>
+          <w:szCs w:val="32"/>
+        </w:rPr>
+        <w:t xml:space="preserve"> :</w:t>
+      </w:r>
+      <w:proofErr w:type="gramEnd"/>
+      <w:r>
+        <w:rPr>
+          <w:rFonts w:eastAsiaTheme="minorEastAsia"/>
+          <w:sz w:val="32"/>
+          <w:szCs w:val="32"/>
+        </w:rPr>
+        <w:t xml:space="preserve"> </w:t>
+      </w:r>
+      <w:r>
+        <w:rPr>
+          <w:rFonts w:eastAsiaTheme="minorEastAsia"/>
+          <w:sz w:val="32"/>
+          <w:szCs w:val="32"/>
+        </w:rPr>
+        <w:t>https://github.com/Anjali1874/HPC-Lab</w:t>
+      </w:r>
+    </w:p>
+    <w:p>
+      <w:pPr>
+        <w:rPr>
+          <w:rFonts w:ascii="Times New Roman" w:hAnsi="Times New Roman" w:cs="Times New Roman"/>
+          <w:sz w:val="32"/>
+          <w:szCs w:val="32"/>
+        </w:rPr>
+      </w:pPr>
+      <w:r>
+        <w:rPr>
+          <w:rFonts w:ascii="Times New Roman" w:hAnsi="Times New Roman" w:cs="Times New Roman"/>
+          <w:sz w:val="32"/>
+          <w:szCs w:val="32"/>
+        </w:rPr>
+        <w:t>.</w:t>
       </w:r>
     </w:p>
     <w:sectPr>
-      <w:headerReference w:type="default" r:id="rId9"/>
-      <w:footerReference w:type="default" r:id="rId10"/>
+      <w:headerReference w:type="default" r:id="rId10"/>
+      <w:footerReference w:type="default" r:id="rId11"/>
       <w:pgSz w:w="11906" w:h="16838"/>
       <w:pgMar w:top="1440" w:right="1440" w:bottom="1440" w:left="1440" w:header="708" w:footer="708" w:gutter="0"/>
       <w:cols w:space="708"/>
@@ -1437,7 +1794,7 @@
 </file>
 
 <file path=word/endnotes.xml><?xml version="1.0" encoding="utf-8"?>
-<w:endnotes xmlns:wpc="http://schemas.microsoft.com/office/word/2010/wordprocessingCanvas" xmlns:cx="http://schemas.microsoft.com/office/drawing/2014/chartex" xmlns:cx1="http://schemas.microsoft.com/office/drawing/2015/9/8/chartex" xmlns:cx2="http://schemas.microsoft.com/office/drawing/2015/10/21/chartex" xmlns:cx3="http://schemas.microsoft.com/office/drawing/2016/5/9/chartex" xmlns:cx4="http://schemas.microsoft.com/office/drawing/2016/5/10/chartex" xmlns:cx5="http://schemas.microsoft.com/office/drawing/2016/5/11/chartex" xmlns:cx6="http://schemas.microsoft.com/office/drawing/2016/5/12/chartex" xmlns:cx7="http://schemas.microsoft.com/office/drawing/2016/5/13/chartex" xmlns:cx8="http://schemas.microsoft.com/office/drawing/2016/5/14/chartex" xmlns:mc="http://schemas.openxmlformats.org/markup-compatibility/2006" xmlns:aink="http://schemas.microsoft.com/office/drawing/2016/ink" xmlns:am3d="http://schemas.microsoft.com/office/drawing/2017/model3d" xmlns:o="urn:schemas-microsoft-com:office:office" xmlns:oel="http://schemas.microsoft.com/office/2019/extlst" xmlns:r="http://schemas.openxmlformats.org/officeDocument/2006/relationships" xmlns:m="http://schemas.openxmlformats.org/officeDocument/2006/math" xmlns:v="urn:schemas-microsoft-com:vml" xmlns:wp14="http://schemas.microsoft.com/office/word/2010/wordprocessingDrawing" xmlns:wp="http://schemas.openxmlformats.org/drawingml/2006/wordprocessingDrawing" xmlns:w10="urn:schemas-microsoft-com:office:word" xmlns:w="http://schemas.openxmlformats.org/wordprocessingml/2006/main" xmlns:w14="http://schemas.microsoft.com/office/word/2010/wordml" xmlns:w15="http://schemas.microsoft.com/office/word/2012/wordml" xmlns:w16cex="http://schemas.microsoft.com/office/word/2018/wordml/cex" xmlns:w16cid="http://schemas.microsoft.com/office/word/2016/wordml/cid" xmlns:w16="http://schemas.microsoft.com/office/word/2018/wordml" xmlns:w16du="http://schemas.microsoft.com/office/word/2023/wordml/word16du" xmlns:w16sdtdh="http://schemas.microsoft.com/office/word/2020/wordml/sdtdatahash" xmlns:w16se="http://schemas.microsoft.com/office/word/2015/wordml/symex" xmlns:wpg="http://schemas.microsoft.com/office/word/2010/wordprocessingGroup" xmlns:wpi="http://schemas.microsoft.com/office/word/2010/wordprocessingInk" xmlns:wne="http://schemas.microsoft.com/office/word/2006/wordml" xmlns:wps="http://schemas.microsoft.com/office/word/2010/wordprocessingShape" mc:Ignorable="w14 w15 w16se w16cid w16 w16cex w16sdtdh w16du wp14">
+<w:endnotes xmlns:wpc="http://schemas.microsoft.com/office/word/2010/wordprocessingCanvas" xmlns:cx="http://schemas.microsoft.com/office/drawing/2014/chartex" xmlns:cx1="http://schemas.microsoft.com/office/drawing/2015/9/8/chartex" xmlns:cx2="http://schemas.microsoft.com/office/drawing/2015/10/21/chartex" xmlns:cx3="http://schemas.microsoft.com/office/drawing/2016/5/9/chartex" xmlns:cx4="http://schemas.microsoft.com/office/drawing/2016/5/10/chartex" xmlns:cx5="http://schemas.microsoft.com/office/drawing/2016/5/11/chartex" xmlns:cx6="http://schemas.microsoft.com/office/drawing/2016/5/12/chartex" xmlns:cx7="http://schemas.microsoft.com/office/drawing/2016/5/13/chartex" xmlns:cx8="http://schemas.microsoft.com/office/drawing/2016/5/14/chartex" xmlns:mc="http://schemas.openxmlformats.org/markup-compatibility/2006" xmlns:aink="http://schemas.microsoft.com/office/drawing/2016/ink" xmlns:am3d="http://schemas.microsoft.com/office/drawing/2017/model3d" xmlns:o="urn:schemas-microsoft-com:office:office" xmlns:oel="http://schemas.microsoft.com/office/2019/extlst" xmlns:r="http://schemas.openxmlformats.org/officeDocument/2006/relationships" xmlns:m="http://schemas.openxmlformats.org/officeDocument/2006/math" xmlns:v="urn:schemas-microsoft-com:vml" xmlns:wp14="http://schemas.microsoft.com/office/word/2010/wordprocessingDrawing" xmlns:wp="http://schemas.openxmlformats.org/drawingml/2006/wordprocessingDrawing" xmlns:w10="urn:schemas-microsoft-com:office:word" xmlns:w="http://schemas.openxmlformats.org/wordprocessingml/2006/main" xmlns:w14="http://schemas.microsoft.com/office/word/2010/wordml" xmlns:w15="http://schemas.microsoft.com/office/word/2012/wordml" xmlns:w16cex="http://schemas.microsoft.com/office/word/2018/wordml/cex" xmlns:w16cid="http://schemas.microsoft.com/office/word/2016/wordml/cid" xmlns:w16="http://schemas.microsoft.com/office/word/2018/wordml" xmlns:w16du="http://schemas.microsoft.com/office/word/2023/wordml/word16du" xmlns:w16sdtdh="http://schemas.microsoft.com/office/word/2020/wordml/sdtdatahash" xmlns:w16sdtfl="http://schemas.microsoft.com/office/word/2024/wordml/sdtformatlock" xmlns:w16se="http://schemas.microsoft.com/office/word/2015/wordml/symex" xmlns:wpg="http://schemas.microsoft.com/office/word/2010/wordprocessingGroup" xmlns:wpi="http://schemas.microsoft.com/office/word/2010/wordprocessingInk" xmlns:wne="http://schemas.microsoft.com/office/word/2006/wordml" xmlns:wps="http://schemas.microsoft.com/office/word/2010/wordprocessingShape" mc:Ignorable="w14 w15 w16se w16cid w16 w16cex w16sdtdh w16sdtfl w16du wp14">
   <w:endnote w:type="separator" w:id="-1">
     <w:p>
       <w:pPr>
@@ -1462,7 +1819,7 @@
 </file>
 
 <file path=word/footer1.xml><?xml version="1.0" encoding="utf-8"?>
-<w:ftr xmlns:wpc="http://schemas.microsoft.com/office/word/2010/wordprocessingCanvas" xmlns:cx="http://schemas.microsoft.com/office/drawing/2014/chartex" xmlns:cx1="http://schemas.microsoft.com/office/drawing/2015/9/8/chartex" xmlns:cx2="http://schemas.microsoft.com/office/drawing/2015/10/21/chartex" xmlns:cx3="http://schemas.microsoft.com/office/drawing/2016/5/9/chartex" xmlns:cx4="http://schemas.microsoft.com/office/drawing/2016/5/10/chartex" xmlns:cx5="http://schemas.microsoft.com/office/drawing/2016/5/11/chartex" xmlns:cx6="http://schemas.microsoft.com/office/drawing/2016/5/12/chartex" xmlns:cx7="http://schemas.microsoft.com/office/drawing/2016/5/13/chartex" xmlns:cx8="http://schemas.microsoft.com/office/drawing/2016/5/14/chartex" xmlns:mc="http://schemas.openxmlformats.org/markup-compatibility/2006" xmlns:aink="http://schemas.microsoft.com/office/drawing/2016/ink" xmlns:am3d="http://schemas.microsoft.com/office/drawing/2017/model3d" xmlns:o="urn:schemas-microsoft-com:office:office" xmlns:oel="http://schemas.microsoft.com/office/2019/extlst" xmlns:r="http://schemas.openxmlformats.org/officeDocument/2006/relationships" xmlns:m="http://schemas.openxmlformats.org/officeDocument/2006/math" xmlns:v="urn:schemas-microsoft-com:vml" xmlns:wp14="http://schemas.microsoft.com/office/word/2010/wordprocessingDrawing" xmlns:wp="http://schemas.openxmlformats.org/drawingml/2006/wordprocessingDrawing" xmlns:w10="urn:schemas-microsoft-com:office:word" xmlns:w="http://schemas.openxmlformats.org/wordprocessingml/2006/main" xmlns:w14="http://schemas.microsoft.com/office/word/2010/wordml" xmlns:w15="http://schemas.microsoft.com/office/word/2012/wordml" xmlns:w16cex="http://schemas.microsoft.com/office/word/2018/wordml/cex" xmlns:w16cid="http://schemas.microsoft.com/office/word/2016/wordml/cid" xmlns:w16="http://schemas.microsoft.com/office/word/2018/wordml" xmlns:w16du="http://schemas.microsoft.com/office/word/2023/wordml/word16du" xmlns:w16sdtdh="http://schemas.microsoft.com/office/word/2020/wordml/sdtdatahash" xmlns:w16se="http://schemas.microsoft.com/office/word/2015/wordml/symex" xmlns:wpg="http://schemas.microsoft.com/office/word/2010/wordprocessingGroup" xmlns:wpi="http://schemas.microsoft.com/office/word/2010/wordprocessingInk" xmlns:wne="http://schemas.microsoft.com/office/word/2006/wordml" xmlns:wps="http://schemas.microsoft.com/office/word/2010/wordprocessingShape" mc:Ignorable="w14 w15 w16se w16cid w16 w16cex w16sdtdh w16du wp14">
+<w:ftr xmlns:wpc="http://schemas.microsoft.com/office/word/2010/wordprocessingCanvas" xmlns:cx="http://schemas.microsoft.com/office/drawing/2014/chartex" xmlns:cx1="http://schemas.microsoft.com/office/drawing/2015/9/8/chartex" xmlns:cx2="http://schemas.microsoft.com/office/drawing/2015/10/21/chartex" xmlns:cx3="http://schemas.microsoft.com/office/drawing/2016/5/9/chartex" xmlns:cx4="http://schemas.microsoft.com/office/drawing/2016/5/10/chartex" xmlns:cx5="http://schemas.microsoft.com/office/drawing/2016/5/11/chartex" xmlns:cx6="http://schemas.microsoft.com/office/drawing/2016/5/12/chartex" xmlns:cx7="http://schemas.microsoft.com/office/drawing/2016/5/13/chartex" xmlns:cx8="http://schemas.microsoft.com/office/drawing/2016/5/14/chartex" xmlns:mc="http://schemas.openxmlformats.org/markup-compatibility/2006" xmlns:aink="http://schemas.microsoft.com/office/drawing/2016/ink" xmlns:am3d="http://schemas.microsoft.com/office/drawing/2017/model3d" xmlns:o="urn:schemas-microsoft-com:office:office" xmlns:oel="http://schemas.microsoft.com/office/2019/extlst" xmlns:r="http://schemas.openxmlformats.org/officeDocument/2006/relationships" xmlns:m="http://schemas.openxmlformats.org/officeDocument/2006/math" xmlns:v="urn:schemas-microsoft-com:vml" xmlns:wp14="http://schemas.microsoft.com/office/word/2010/wordprocessingDrawing" xmlns:wp="http://schemas.openxmlformats.org/drawingml/2006/wordprocessingDrawing" xmlns:w10="urn:schemas-microsoft-com:office:word" xmlns:w="http://schemas.openxmlformats.org/wordprocessingml/2006/main" xmlns:w14="http://schemas.microsoft.com/office/word/2010/wordml" xmlns:w15="http://schemas.microsoft.com/office/word/2012/wordml" xmlns:w16cex="http://schemas.microsoft.com/office/word/2018/wordml/cex" xmlns:w16cid="http://schemas.microsoft.com/office/word/2016/wordml/cid" xmlns:w16="http://schemas.microsoft.com/office/word/2018/wordml" xmlns:w16du="http://schemas.microsoft.com/office/word/2023/wordml/word16du" xmlns:w16sdtdh="http://schemas.microsoft.com/office/word/2020/wordml/sdtdatahash" xmlns:w16sdtfl="http://schemas.microsoft.com/office/word/2024/wordml/sdtformatlock" xmlns:w16se="http://schemas.microsoft.com/office/word/2015/wordml/symex" xmlns:wpg="http://schemas.microsoft.com/office/word/2010/wordprocessingGroup" xmlns:wpi="http://schemas.microsoft.com/office/word/2010/wordprocessingInk" xmlns:wne="http://schemas.microsoft.com/office/word/2006/wordml" xmlns:wps="http://schemas.microsoft.com/office/word/2010/wordprocessingShape" mc:Ignorable="w14 w15 w16se w16cid w16 w16cex w16sdtdh w16sdtfl w16du wp14">
   <w:p>
     <w:pPr>
       <w:rPr>
@@ -1563,7 +1920,7 @@
 </file>
 
 <file path=word/footnotes.xml><?xml version="1.0" encoding="utf-8"?>
-<w:footnotes xmlns:wpc="http://schemas.microsoft.com/office/word/2010/wordprocessingCanvas" xmlns:cx="http://schemas.microsoft.com/office/drawing/2014/chartex" xmlns:cx1="http://schemas.microsoft.com/office/drawing/2015/9/8/chartex" xmlns:cx2="http://schemas.microsoft.com/office/drawing/2015/10/21/chartex" xmlns:cx3="http://schemas.microsoft.com/office/drawing/2016/5/9/chartex" xmlns:cx4="http://schemas.microsoft.com/office/drawing/2016/5/10/chartex" xmlns:cx5="http://schemas.microsoft.com/office/drawing/2016/5/11/chartex" xmlns:cx6="http://schemas.microsoft.com/office/drawing/2016/5/12/chartex" xmlns:cx7="http://schemas.microsoft.com/office/drawing/2016/5/13/chartex" xmlns:cx8="http://schemas.microsoft.com/office/drawing/2016/5/14/chartex" xmlns:mc="http://schemas.openxmlformats.org/markup-compatibility/2006" xmlns:aink="http://schemas.microsoft.com/office/drawing/2016/ink" xmlns:am3d="http://schemas.microsoft.com/office/drawing/2017/model3d" xmlns:o="urn:schemas-microsoft-com:office:office" xmlns:oel="http://schemas.microsoft.com/office/2019/extlst" xmlns:r="http://schemas.openxmlformats.org/officeDocument/2006/relationships" xmlns:m="http://schemas.openxmlformats.org/officeDocument/2006/math" xmlns:v="urn:schemas-microsoft-com:vml" xmlns:wp14="http://schemas.microsoft.com/office/word/2010/wordprocessingDrawing" xmlns:wp="http://schemas.openxmlformats.org/drawingml/2006/wordprocessingDrawing" xmlns:w10="urn:schemas-microsoft-com:office:word" xmlns:w="http://schemas.openxmlformats.org/wordprocessingml/2006/main" xmlns:w14="http://schemas.microsoft.com/office/word/2010/wordml" xmlns:w15="http://schemas.microsoft.com/office/word/2012/wordml" xmlns:w16cex="http://schemas.microsoft.com/office/word/2018/wordml/cex" xmlns:w16cid="http://schemas.microsoft.com/office/word/2016/wordml/cid" xmlns:w16="http://schemas.microsoft.com/office/word/2018/wordml" xmlns:w16du="http://schemas.microsoft.com/office/word/2023/wordml/word16du" xmlns:w16sdtdh="http://schemas.microsoft.com/office/word/2020/wordml/sdtdatahash" xmlns:w16se="http://schemas.microsoft.com/office/word/2015/wordml/symex" xmlns:wpg="http://schemas.microsoft.com/office/word/2010/wordprocessingGroup" xmlns:wpi="http://schemas.microsoft.com/office/word/2010/wordprocessingInk" xmlns:wne="http://schemas.microsoft.com/office/word/2006/wordml" xmlns:wps="http://schemas.microsoft.com/office/word/2010/wordprocessingShape" mc:Ignorable="w14 w15 w16se w16cid w16 w16cex w16sdtdh w16du wp14">
+<w:footnotes xmlns:wpc="http://schemas.microsoft.com/office/word/2010/wordprocessingCanvas" xmlns:cx="http://schemas.microsoft.com/office/drawing/2014/chartex" xmlns:cx1="http://schemas.microsoft.com/office/drawing/2015/9/8/chartex" xmlns:cx2="http://schemas.microsoft.com/office/drawing/2015/10/21/chartex" xmlns:cx3="http://schemas.microsoft.com/office/drawing/2016/5/9/chartex" xmlns:cx4="http://schemas.microsoft.com/office/drawing/2016/5/10/chartex" xmlns:cx5="http://schemas.microsoft.com/office/drawing/2016/5/11/chartex" xmlns:cx6="http://schemas.microsoft.com/office/drawing/2016/5/12/chartex" xmlns:cx7="http://schemas.microsoft.com/office/drawing/2016/5/13/chartex" xmlns:cx8="http://schemas.microsoft.com/office/drawing/2016/5/14/chartex" xmlns:mc="http://schemas.openxmlformats.org/markup-compatibility/2006" xmlns:aink="http://schemas.microsoft.com/office/drawing/2016/ink" xmlns:am3d="http://schemas.microsoft.com/office/drawing/2017/model3d" xmlns:o="urn:schemas-microsoft-com:office:office" xmlns:oel="http://schemas.microsoft.com/office/2019/extlst" xmlns:r="http://schemas.openxmlformats.org/officeDocument/2006/relationships" xmlns:m="http://schemas.openxmlformats.org/officeDocument/2006/math" xmlns:v="urn:schemas-microsoft-com:vml" xmlns:wp14="http://schemas.microsoft.com/office/word/2010/wordprocessingDrawing" xmlns:wp="http://schemas.openxmlformats.org/drawingml/2006/wordprocessingDrawing" xmlns:w10="urn:schemas-microsoft-com:office:word" xmlns:w="http://schemas.openxmlformats.org/wordprocessingml/2006/main" xmlns:w14="http://schemas.microsoft.com/office/word/2010/wordml" xmlns:w15="http://schemas.microsoft.com/office/word/2012/wordml" xmlns:w16cex="http://schemas.microsoft.com/office/word/2018/wordml/cex" xmlns:w16cid="http://schemas.microsoft.com/office/word/2016/wordml/cid" xmlns:w16="http://schemas.microsoft.com/office/word/2018/wordml" xmlns:w16du="http://schemas.microsoft.com/office/word/2023/wordml/word16du" xmlns:w16sdtdh="http://schemas.microsoft.com/office/word/2020/wordml/sdtdatahash" xmlns:w16sdtfl="http://schemas.microsoft.com/office/word/2024/wordml/sdtformatlock" xmlns:w16se="http://schemas.microsoft.com/office/word/2015/wordml/symex" xmlns:wpg="http://schemas.microsoft.com/office/word/2010/wordprocessingGroup" xmlns:wpi="http://schemas.microsoft.com/office/word/2010/wordprocessingInk" xmlns:wne="http://schemas.microsoft.com/office/word/2006/wordml" xmlns:wps="http://schemas.microsoft.com/office/word/2010/wordprocessingShape" mc:Ignorable="w14 w15 w16se w16cid w16 w16cex w16sdtdh w16sdtfl w16du wp14">
   <w:footnote w:type="separator" w:id="-1">
     <w:p>
       <w:pPr>
@@ -1588,7 +1945,7 @@
 </file>
 
 <file path=word/header1.xml><?xml version="1.0" encoding="utf-8"?>
-<w:hdr xmlns:wpc="http://schemas.microsoft.com/office/word/2010/wordprocessingCanvas" xmlns:cx="http://schemas.microsoft.com/office/drawing/2014/chartex" xmlns:cx1="http://schemas.microsoft.com/office/drawing/2015/9/8/chartex" xmlns:cx2="http://schemas.microsoft.com/office/drawing/2015/10/21/chartex" xmlns:cx3="http://schemas.microsoft.com/office/drawing/2016/5/9/chartex" xmlns:cx4="http://schemas.microsoft.com/office/drawing/2016/5/10/chartex" xmlns:cx5="http://schemas.microsoft.com/office/drawing/2016/5/11/chartex" xmlns:cx6="http://schemas.microsoft.com/office/drawing/2016/5/12/chartex" xmlns:cx7="http://schemas.microsoft.com/office/drawing/2016/5/13/chartex" xmlns:cx8="http://schemas.microsoft.com/office/drawing/2016/5/14/chartex" xmlns:mc="http://schemas.openxmlformats.org/markup-compatibility/2006" xmlns:aink="http://schemas.microsoft.com/office/drawing/2016/ink" xmlns:am3d="http://schemas.microsoft.com/office/drawing/2017/model3d" xmlns:o="urn:schemas-microsoft-com:office:office" xmlns:oel="http://schemas.microsoft.com/office/2019/extlst" xmlns:r="http://schemas.openxmlformats.org/officeDocument/2006/relationships" xmlns:m="http://schemas.openxmlformats.org/officeDocument/2006/math" xmlns:v="urn:schemas-microsoft-com:vml" xmlns:wp14="http://schemas.microsoft.com/office/word/2010/wordprocessingDrawing" xmlns:wp="http://schemas.openxmlformats.org/drawingml/2006/wordprocessingDrawing" xmlns:w10="urn:schemas-microsoft-com:office:word" xmlns:w="http://schemas.openxmlformats.org/wordprocessingml/2006/main" xmlns:w14="http://schemas.microsoft.com/office/word/2010/wordml" xmlns:w15="http://schemas.microsoft.com/office/word/2012/wordml" xmlns:w16cex="http://schemas.microsoft.com/office/word/2018/wordml/cex" xmlns:w16cid="http://schemas.microsoft.com/office/word/2016/wordml/cid" xmlns:w16="http://schemas.microsoft.com/office/word/2018/wordml" xmlns:w16du="http://schemas.microsoft.com/office/word/2023/wordml/word16du" xmlns:w16sdtdh="http://schemas.microsoft.com/office/word/2020/wordml/sdtdatahash" xmlns:w16se="http://schemas.microsoft.com/office/word/2015/wordml/symex" xmlns:wpg="http://schemas.microsoft.com/office/word/2010/wordprocessingGroup" xmlns:wpi="http://schemas.microsoft.com/office/word/2010/wordprocessingInk" xmlns:wne="http://schemas.microsoft.com/office/word/2006/wordml" xmlns:wps="http://schemas.microsoft.com/office/word/2010/wordprocessingShape" mc:Ignorable="w14 w15 w16se w16cid w16 w16cex w16sdtdh w16du wp14">
+<w:hdr xmlns:wpc="http://schemas.microsoft.com/office/word/2010/wordprocessingCanvas" xmlns:cx="http://schemas.microsoft.com/office/drawing/2014/chartex" xmlns:cx1="http://schemas.microsoft.com/office/drawing/2015/9/8/chartex" xmlns:cx2="http://schemas.microsoft.com/office/drawing/2015/10/21/chartex" xmlns:cx3="http://schemas.microsoft.com/office/drawing/2016/5/9/chartex" xmlns:cx4="http://schemas.microsoft.com/office/drawing/2016/5/10/chartex" xmlns:cx5="http://schemas.microsoft.com/office/drawing/2016/5/11/chartex" xmlns:cx6="http://schemas.microsoft.com/office/drawing/2016/5/12/chartex" xmlns:cx7="http://schemas.microsoft.com/office/drawing/2016/5/13/chartex" xmlns:cx8="http://schemas.microsoft.com/office/drawing/2016/5/14/chartex" xmlns:mc="http://schemas.openxmlformats.org/markup-compatibility/2006" xmlns:aink="http://schemas.microsoft.com/office/drawing/2016/ink" xmlns:am3d="http://schemas.microsoft.com/office/drawing/2017/model3d" xmlns:o="urn:schemas-microsoft-com:office:office" xmlns:oel="http://schemas.microsoft.com/office/2019/extlst" xmlns:r="http://schemas.openxmlformats.org/officeDocument/2006/relationships" xmlns:m="http://schemas.openxmlformats.org/officeDocument/2006/math" xmlns:v="urn:schemas-microsoft-com:vml" xmlns:wp14="http://schemas.microsoft.com/office/word/2010/wordprocessingDrawing" xmlns:wp="http://schemas.openxmlformats.org/drawingml/2006/wordprocessingDrawing" xmlns:w10="urn:schemas-microsoft-com:office:word" xmlns:w="http://schemas.openxmlformats.org/wordprocessingml/2006/main" xmlns:w14="http://schemas.microsoft.com/office/word/2010/wordml" xmlns:w15="http://schemas.microsoft.com/office/word/2012/wordml" xmlns:w16cex="http://schemas.microsoft.com/office/word/2018/wordml/cex" xmlns:w16cid="http://schemas.microsoft.com/office/word/2016/wordml/cid" xmlns:w16="http://schemas.microsoft.com/office/word/2018/wordml" xmlns:w16du="http://schemas.microsoft.com/office/word/2023/wordml/word16du" xmlns:w16sdtdh="http://schemas.microsoft.com/office/word/2020/wordml/sdtdatahash" xmlns:w16sdtfl="http://schemas.microsoft.com/office/word/2024/wordml/sdtformatlock" xmlns:w16se="http://schemas.microsoft.com/office/word/2015/wordml/symex" xmlns:wpg="http://schemas.microsoft.com/office/word/2010/wordprocessingGroup" xmlns:wpi="http://schemas.microsoft.com/office/word/2010/wordprocessingInk" xmlns:wne="http://schemas.microsoft.com/office/word/2006/wordml" xmlns:wps="http://schemas.microsoft.com/office/word/2010/wordprocessingShape" mc:Ignorable="w14 w15 w16se w16cid w16 w16cex w16sdtdh w16sdtfl w16du wp14">
   <w:p>
     <w:pPr>
       <w:jc w:val="center"/>
@@ -1652,7 +2009,7 @@
 </file>
 
 <file path=word/styles.xml><?xml version="1.0" encoding="utf-8"?>
-<w:styles xmlns:mc="http://schemas.openxmlformats.org/markup-compatibility/2006" xmlns:r="http://schemas.openxmlformats.org/officeDocument/2006/relationships" xmlns:w="http://schemas.openxmlformats.org/wordprocessingml/2006/main" xmlns:w14="http://schemas.microsoft.com/office/word/2010/wordml" xmlns:w15="http://schemas.microsoft.com/office/word/2012/wordml" xmlns:w16cex="http://schemas.microsoft.com/office/word/2018/wordml/cex" xmlns:w16cid="http://schemas.microsoft.com/office/word/2016/wordml/cid" xmlns:w16="http://schemas.microsoft.com/office/word/2018/wordml" xmlns:w16du="http://schemas.microsoft.com/office/word/2023/wordml/word16du" xmlns:w16sdtdh="http://schemas.microsoft.com/office/word/2020/wordml/sdtdatahash" xmlns:w16se="http://schemas.microsoft.com/office/word/2015/wordml/symex" mc:Ignorable="w14 w15 w16se w16cid w16 w16cex w16sdtdh w16du">
+<w:styles xmlns:mc="http://schemas.openxmlformats.org/markup-compatibility/2006" xmlns:r="http://schemas.openxmlformats.org/officeDocument/2006/relationships" xmlns:w="http://schemas.openxmlformats.org/wordprocessingml/2006/main" xmlns:w14="http://schemas.microsoft.com/office/word/2010/wordml" xmlns:w15="http://schemas.microsoft.com/office/word/2012/wordml" xmlns:w16cex="http://schemas.microsoft.com/office/word/2018/wordml/cex" xmlns:w16cid="http://schemas.microsoft.com/office/word/2016/wordml/cid" xmlns:w16="http://schemas.microsoft.com/office/word/2018/wordml" xmlns:w16du="http://schemas.microsoft.com/office/word/2023/wordml/word16du" xmlns:w16sdtdh="http://schemas.microsoft.com/office/word/2020/wordml/sdtdatahash" xmlns:w16sdtfl="http://schemas.microsoft.com/office/word/2024/wordml/sdtformatlock" xmlns:w16se="http://schemas.microsoft.com/office/word/2015/wordml/symex" mc:Ignorable="w14 w15 w16se w16cid w16 w16cex w16sdtdh w16sdtfl w16du">
   <w:docDefaults>
     <w:rPrDefault>
       <w:rPr>
@@ -2054,7 +2411,6 @@
   <w:style w:type="character" w:default="1" w:styleId="DefaultParagraphFont">
     <w:name w:val="Default Paragraph Font"/>
     <w:uiPriority w:val="1"/>
-    <w:semiHidden/>
     <w:unhideWhenUsed/>
   </w:style>
   <w:style w:type="table" w:default="1" w:styleId="TableNormal">
@@ -2156,6 +2512,30 @@
     <w:link w:val="Footer"/>
     <w:uiPriority w:val="99"/>
     <w:rsid w:val="000C0E16"/>
+  </w:style>
+  <w:style w:type="table" w:styleId="TableGrid">
+    <w:name w:val="Table Grid"/>
+    <w:basedOn w:val="TableNormal"/>
+    <w:uiPriority w:val="39"/>
+    <w:rsid w:val="00BB0DF3"/>
+    <w:pPr>
+      <w:spacing w:after="0" w:line="240" w:lineRule="auto"/>
+    </w:pPr>
+    <w:rPr>
+      <w:kern w:val="2"/>
+      <w14:ligatures w14:val="standardContextual"/>
+    </w:rPr>
+    <w:tblPr>
+      <w:tblInd w:w="0" w:type="nil"/>
+      <w:tblBorders>
+        <w:top w:val="single" w:sz="4" w:space="0" w:color="auto"/>
+        <w:left w:val="single" w:sz="4" w:space="0" w:color="auto"/>
+        <w:bottom w:val="single" w:sz="4" w:space="0" w:color="auto"/>
+        <w:right w:val="single" w:sz="4" w:space="0" w:color="auto"/>
+        <w:insideH w:val="single" w:sz="4" w:space="0" w:color="auto"/>
+        <w:insideV w:val="single" w:sz="4" w:space="0" w:color="auto"/>
+      </w:tblBorders>
+    </w:tblPr>
   </w:style>
 </w:styles>
 </file>

</xml_diff>